<commit_message>
Deploying to gh-pages from @ csci-1301/csci-1301.github.io@6640339fbef71c9ea4f269babc24da4c7b3d67dc 🚀
</commit_message>
<xml_diff>
--- a/labs/AdvancedArrays/index.docx
+++ b/labs/AdvancedArrays/index.docx
@@ -6,12 +6,6 @@
       <w:pPr>
         <w:pStyle w:val="Title"/>
       </w:pPr>
-      <w:r>
-        <w:t xml:space="preserve">Advanced</w:t>
-      </w:r>
-      <w:r>
-        <w:t xml:space="preserve"> </w:t>
-      </w:r>
       <w:r>
         <w:t xml:space="preserve">Arrays</w:t>
       </w:r>
@@ -40,7 +34,7 @@
         <w:pStyle w:val="Date"/>
       </w:pPr>
       <w:r>
-        <w:t xml:space="preserve">June  21, 2021 (03:30:16 PM)</w:t>
+        <w:t xml:space="preserve">June  21, 2021 (04:15:30 PM)</w:t>
       </w:r>
     </w:p>
     <w:sdt>
@@ -69,13 +63,22 @@
         </w:p>
       </w:sdtContent>
     </w:sdt>
-    <w:bookmarkStart w:id="21" w:name="manipulating-two-arrays-at-the-same-time"/>
+    <w:bookmarkStart w:id="25" w:name="array-manipulation-practice-advanced"/>
     <w:p>
       <w:pPr>
         <w:pStyle w:val="Heading1"/>
       </w:pPr>
       <w:r>
-        <w:t xml:space="preserve">Manipulating Two Arrays at the Same Time</w:t>
+        <w:t xml:space="preserve">Array Manipulation Practice (Advanced)</w:t>
+      </w:r>
+    </w:p>
+    <w:bookmarkStart w:id="22" w:name="set-up"/>
+    <w:p>
+      <w:pPr>
+        <w:pStyle w:val="Heading2"/>
+      </w:pPr>
+      <w:r>
+        <w:t xml:space="preserve">Set-Up</w:t>
       </w:r>
     </w:p>
     <w:p>
@@ -83,368 +86,7 @@
         <w:pStyle w:val="FirstParagraph"/>
       </w:pPr>
       <w:r>
-        <w:t xml:space="preserve">This problem combines random number generation with arrays.</w:t>
-      </w:r>
-      <w:r>
-        <w:t xml:space="preserve"> </w:t>
-      </w:r>
-      <w:r>
-        <w:t xml:space="preserve">The</w:t>
-      </w:r>
-      <w:r>
-        <w:t xml:space="preserve"> </w:t>
-      </w:r>
-      <w:r>
-        <w:rPr>
-          <w:rStyle w:val="NormalTok"/>
-        </w:rPr>
-        <w:t xml:space="preserve">Random</w:t>
-      </w:r>
-      <w:r>
-        <w:t xml:space="preserve"> </w:t>
-      </w:r>
-      <w:r>
-        <w:t xml:space="preserve">class from the C# standard library can be used to generate random numbers in any given range.</w:t>
-      </w:r>
-      <w:r>
-        <w:t xml:space="preserve"> </w:t>
-      </w:r>
-      <w:r>
-        <w:t xml:space="preserve">Here is an example of how to use it to generate 15 random numbers:</w:t>
-      </w:r>
-    </w:p>
-    <w:p>
-      <w:pPr>
-        <w:pStyle w:val="SourceCode"/>
-      </w:pPr>
-      <w:r>
-        <w:rPr>
-          <w:rStyle w:val="NormalTok"/>
-        </w:rPr>
-        <w:t xml:space="preserve">Random myRandomObject </w:t>
-      </w:r>
-      <w:r>
-        <w:rPr>
-          <w:rStyle w:val="OperatorTok"/>
-        </w:rPr>
-        <w:t xml:space="preserve">=</w:t>
-      </w:r>
-      <w:r>
-        <w:rPr>
-          <w:rStyle w:val="NormalTok"/>
-        </w:rPr>
-        <w:t xml:space="preserve"> </w:t>
-      </w:r>
-      <w:r>
-        <w:rPr>
-          <w:rStyle w:val="KeywordTok"/>
-        </w:rPr>
-        <w:t xml:space="preserve">new</w:t>
-      </w:r>
-      <w:r>
-        <w:rPr>
-          <w:rStyle w:val="NormalTok"/>
-        </w:rPr>
-        <w:t xml:space="preserve"> </w:t>
-      </w:r>
-      <w:r>
-        <w:rPr>
-          <w:rStyle w:val="FunctionTok"/>
-        </w:rPr>
-        <w:t xml:space="preserve">Random</w:t>
-      </w:r>
-      <w:r>
-        <w:rPr>
-          <w:rStyle w:val="OperatorTok"/>
-        </w:rPr>
-        <w:t xml:space="preserve">();</w:t>
-      </w:r>
-      <w:r>
-        <w:rPr>
-          <w:rStyle w:val="NormalTok"/>
-        </w:rPr>
-        <w:t xml:space="preserve">     </w:t>
-      </w:r>
-      <w:r>
-        <w:rPr>
-          <w:rStyle w:val="CommentTok"/>
-        </w:rPr>
-        <w:t xml:space="preserve">//Instantiate a Random object</w:t>
-      </w:r>
-      <w:r>
-        <w:br/>
-      </w:r>
-      <w:r>
-        <w:rPr>
-          <w:rStyle w:val="DataTypeTok"/>
-        </w:rPr>
-        <w:t xml:space="preserve">int</w:t>
-      </w:r>
-      <w:r>
-        <w:rPr>
-          <w:rStyle w:val="NormalTok"/>
-        </w:rPr>
-        <w:t xml:space="preserve"> randNum</w:t>
-      </w:r>
-      <w:r>
-        <w:rPr>
-          <w:rStyle w:val="OperatorTok"/>
-        </w:rPr>
-        <w:t xml:space="preserve">,</w:t>
-      </w:r>
-      <w:r>
-        <w:rPr>
-          <w:rStyle w:val="NormalTok"/>
-        </w:rPr>
-        <w:t xml:space="preserve"> i </w:t>
-      </w:r>
-      <w:r>
-        <w:rPr>
-          <w:rStyle w:val="OperatorTok"/>
-        </w:rPr>
-        <w:t xml:space="preserve">=</w:t>
-      </w:r>
-      <w:r>
-        <w:rPr>
-          <w:rStyle w:val="NormalTok"/>
-        </w:rPr>
-        <w:t xml:space="preserve"> </w:t>
-      </w:r>
-      <w:r>
-        <w:rPr>
-          <w:rStyle w:val="DecValTok"/>
-        </w:rPr>
-        <w:t xml:space="preserve">0</w:t>
-      </w:r>
-      <w:r>
-        <w:rPr>
-          <w:rStyle w:val="OperatorTok"/>
-        </w:rPr>
-        <w:t xml:space="preserve">;</w:t>
-      </w:r>
-      <w:r>
-        <w:br/>
-      </w:r>
-      <w:r>
-        <w:rPr>
-          <w:rStyle w:val="KeywordTok"/>
-        </w:rPr>
-        <w:t xml:space="preserve">while</w:t>
-      </w:r>
-      <w:r>
-        <w:rPr>
-          <w:rStyle w:val="NormalTok"/>
-        </w:rPr>
-        <w:t xml:space="preserve"> </w:t>
-      </w:r>
-      <w:r>
-        <w:rPr>
-          <w:rStyle w:val="OperatorTok"/>
-        </w:rPr>
-        <w:t xml:space="preserve">(</w:t>
-      </w:r>
-      <w:r>
-        <w:rPr>
-          <w:rStyle w:val="NormalTok"/>
-        </w:rPr>
-        <w:t xml:space="preserve">i </w:t>
-      </w:r>
-      <w:r>
-        <w:rPr>
-          <w:rStyle w:val="OperatorTok"/>
-        </w:rPr>
-        <w:t xml:space="preserve">&lt;</w:t>
-      </w:r>
-      <w:r>
-        <w:rPr>
-          <w:rStyle w:val="NormalTok"/>
-        </w:rPr>
-        <w:t xml:space="preserve"> </w:t>
-      </w:r>
-      <w:r>
-        <w:rPr>
-          <w:rStyle w:val="DecValTok"/>
-        </w:rPr>
-        <w:t xml:space="preserve">15</w:t>
-      </w:r>
-      <w:r>
-        <w:rPr>
-          <w:rStyle w:val="OperatorTok"/>
-        </w:rPr>
-        <w:t xml:space="preserve">)</w:t>
-      </w:r>
-      <w:r>
-        <w:br/>
-      </w:r>
-      <w:r>
-        <w:rPr>
-          <w:rStyle w:val="OperatorTok"/>
-        </w:rPr>
-        <w:t xml:space="preserve">{</w:t>
-      </w:r>
-      <w:r>
-        <w:br/>
-      </w:r>
-      <w:r>
-        <w:rPr>
-          <w:rStyle w:val="NormalTok"/>
-        </w:rPr>
-        <w:t xml:space="preserve">    randNum </w:t>
-      </w:r>
-      <w:r>
-        <w:rPr>
-          <w:rStyle w:val="OperatorTok"/>
-        </w:rPr>
-        <w:t xml:space="preserve">=</w:t>
-      </w:r>
-      <w:r>
-        <w:rPr>
-          <w:rStyle w:val="NormalTok"/>
-        </w:rPr>
-        <w:t xml:space="preserve"> myRandomObject</w:t>
-      </w:r>
-      <w:r>
-        <w:rPr>
-          <w:rStyle w:val="OperatorTok"/>
-        </w:rPr>
-        <w:t xml:space="preserve">.</w:t>
-      </w:r>
-      <w:r>
-        <w:rPr>
-          <w:rStyle w:val="FunctionTok"/>
-        </w:rPr>
-        <w:t xml:space="preserve">Next</w:t>
-      </w:r>
-      <w:r>
-        <w:rPr>
-          <w:rStyle w:val="OperatorTok"/>
-        </w:rPr>
-        <w:t xml:space="preserve">(</w:t>
-      </w:r>
-      <w:r>
-        <w:rPr>
-          <w:rStyle w:val="DecValTok"/>
-        </w:rPr>
-        <w:t xml:space="preserve">1</w:t>
-      </w:r>
-      <w:r>
-        <w:rPr>
-          <w:rStyle w:val="OperatorTok"/>
-        </w:rPr>
-        <w:t xml:space="preserve">,</w:t>
-      </w:r>
-      <w:r>
-        <w:rPr>
-          <w:rStyle w:val="NormalTok"/>
-        </w:rPr>
-        <w:t xml:space="preserve"> </w:t>
-      </w:r>
-      <w:r>
-        <w:rPr>
-          <w:rStyle w:val="DecValTok"/>
-        </w:rPr>
-        <w:t xml:space="preserve">11</w:t>
-      </w:r>
-      <w:r>
-        <w:rPr>
-          <w:rStyle w:val="OperatorTok"/>
-        </w:rPr>
-        <w:t xml:space="preserve">);</w:t>
-      </w:r>
-      <w:r>
-        <w:rPr>
-          <w:rStyle w:val="NormalTok"/>
-        </w:rPr>
-        <w:t xml:space="preserve"> </w:t>
-      </w:r>
-      <w:r>
-        <w:rPr>
-          <w:rStyle w:val="CommentTok"/>
-        </w:rPr>
-        <w:t xml:space="preserve">//Generate a random number between 1 and 10</w:t>
-      </w:r>
-      <w:r>
-        <w:br/>
-      </w:r>
-      <w:r>
-        <w:rPr>
-          <w:rStyle w:val="NormalTok"/>
-        </w:rPr>
-        <w:t xml:space="preserve">    Console</w:t>
-      </w:r>
-      <w:r>
-        <w:rPr>
-          <w:rStyle w:val="OperatorTok"/>
-        </w:rPr>
-        <w:t xml:space="preserve">.</w:t>
-      </w:r>
-      <w:r>
-        <w:rPr>
-          <w:rStyle w:val="FunctionTok"/>
-        </w:rPr>
-        <w:t xml:space="preserve">WriteLine</w:t>
-      </w:r>
-      <w:r>
-        <w:rPr>
-          <w:rStyle w:val="OperatorTok"/>
-        </w:rPr>
-        <w:t xml:space="preserve">(</w:t>
-      </w:r>
-      <w:r>
-        <w:rPr>
-          <w:rStyle w:val="NormalTok"/>
-        </w:rPr>
-        <w:t xml:space="preserve">randNum</w:t>
-      </w:r>
-      <w:r>
-        <w:rPr>
-          <w:rStyle w:val="OperatorTok"/>
-        </w:rPr>
-        <w:t xml:space="preserve">);</w:t>
-      </w:r>
-      <w:r>
-        <w:rPr>
-          <w:rStyle w:val="NormalTok"/>
-        </w:rPr>
-        <w:t xml:space="preserve">           </w:t>
-      </w:r>
-      <w:r>
-        <w:rPr>
-          <w:rStyle w:val="CommentTok"/>
-        </w:rPr>
-        <w:t xml:space="preserve">//Display the random number</w:t>
-      </w:r>
-      <w:r>
-        <w:br/>
-      </w:r>
-      <w:r>
-        <w:rPr>
-          <w:rStyle w:val="NormalTok"/>
-        </w:rPr>
-        <w:t xml:space="preserve">    i</w:t>
-      </w:r>
-      <w:r>
-        <w:rPr>
-          <w:rStyle w:val="OperatorTok"/>
-        </w:rPr>
-        <w:t xml:space="preserve">++;</w:t>
-      </w:r>
-      <w:r>
-        <w:br/>
-      </w:r>
-      <w:r>
-        <w:rPr>
-          <w:rStyle w:val="OperatorTok"/>
-        </w:rPr>
-        <w:t xml:space="preserve">}</w:t>
-      </w:r>
-    </w:p>
-    <w:p>
-      <w:pPr>
-        <w:pStyle w:val="FirstParagraph"/>
-      </w:pPr>
-      <w:r>
-        <w:t xml:space="preserve">Using a Random object like this, write a program that</w:t>
+        <w:t xml:space="preserve">For this exercise:</w:t>
       </w:r>
     </w:p>
     <w:p>
@@ -456,377 +98,12 @@
         <w:pStyle w:val="Compact"/>
       </w:pPr>
       <w:r>
-        <w:t xml:space="preserve">declares two arrays of</w:t>
-      </w:r>
-      <w:r>
-        <w:t xml:space="preserve"> </w:t>
-      </w:r>
-      <w:r>
-        <w:rPr>
-          <w:rStyle w:val="DataTypeTok"/>
-        </w:rPr>
-        <w:t xml:space="preserve">int</w:t>
-      </w:r>
-      <w:r>
-        <w:t xml:space="preserve"> </w:t>
-      </w:r>
-      <w:r>
-        <w:t xml:space="preserve">of size</w:t>
-      </w:r>
-      <w:r>
-        <w:t xml:space="preserve"> </w:t>
-      </w:r>
-      <w:r>
-        <w:rPr>
-          <w:rStyle w:val="DecValTok"/>
-        </w:rPr>
-        <w:t xml:space="preserve">8</w:t>
-      </w:r>
-      <w:r>
-        <w:t xml:space="preserve">,</w:t>
-      </w:r>
-    </w:p>
-    <w:p>
-      <w:pPr>
-        <w:numPr>
-          <w:ilvl w:val="0"/>
-          <w:numId w:val="1001"/>
-        </w:numPr>
-        <w:pStyle w:val="Compact"/>
-      </w:pPr>
-      <w:r>
-        <w:t xml:space="preserve">initializes the values of the first array with random numbers between</w:t>
-      </w:r>
-      <w:r>
-        <w:t xml:space="preserve"> </w:t>
-      </w:r>
-      <m:oMath>
-        <m:r>
-          <m:t>0</m:t>
-        </m:r>
-      </m:oMath>
-      <w:r>
-        <w:t xml:space="preserve"> </w:t>
-      </w:r>
-      <w:r>
-        <w:t xml:space="preserve">and</w:t>
-      </w:r>
-      <w:r>
-        <w:t xml:space="preserve"> </w:t>
-      </w:r>
-      <m:oMath>
-        <m:r>
-          <m:t>9</m:t>
-        </m:r>
-      </m:oMath>
-      <w:r>
-        <w:t xml:space="preserve">,</w:t>
-      </w:r>
-    </w:p>
-    <w:p>
-      <w:pPr>
-        <w:numPr>
-          <w:ilvl w:val="0"/>
-          <w:numId w:val="1001"/>
-        </w:numPr>
-        <w:pStyle w:val="Compact"/>
-      </w:pPr>
-      <w:r>
-        <w:t xml:space="preserve">initializes the values of second array with random numbers between</w:t>
-      </w:r>
-      <w:r>
-        <w:t xml:space="preserve"> </w:t>
-      </w:r>
-      <m:oMath>
-        <m:r>
-          <m:t>0</m:t>
-        </m:r>
-      </m:oMath>
-      <w:r>
-        <w:t xml:space="preserve"> </w:t>
-      </w:r>
-      <w:r>
-        <w:t xml:space="preserve">and</w:t>
-      </w:r>
-      <w:r>
-        <w:t xml:space="preserve"> </w:t>
-      </w:r>
-      <m:oMath>
-        <m:r>
-          <m:t>9</m:t>
-        </m:r>
-      </m:oMath>
-      <w:r>
-        <w:t xml:space="preserve">,</w:t>
-      </w:r>
-    </w:p>
-    <w:p>
-      <w:pPr>
-        <w:numPr>
-          <w:ilvl w:val="0"/>
-          <w:numId w:val="1001"/>
-        </w:numPr>
-        <w:pStyle w:val="Compact"/>
-      </w:pPr>
-      <w:r>
-        <w:t xml:space="preserve">displays the contents of the two arrays in a table, and, for each index, a letter indicating whether the first array</w:t>
-      </w:r>
-      <w:r>
-        <w:t xml:space="preserve"> </w:t>
-      </w:r>
-      <w:r>
-        <w:t xml:space="preserve">“</w:t>
-      </w:r>
-      <w:r>
-        <w:t xml:space="preserve">won</w:t>
-      </w:r>
-      <w:r>
-        <w:t xml:space="preserve">”</w:t>
-      </w:r>
-      <w:r>
-        <w:t xml:space="preserve"> </w:t>
-      </w:r>
-      <w:r>
-        <w:t xml:space="preserve">or</w:t>
-      </w:r>
-      <w:r>
-        <w:t xml:space="preserve"> </w:t>
-      </w:r>
-      <w:r>
-        <w:t xml:space="preserve">“</w:t>
-      </w:r>
-      <w:r>
-        <w:t xml:space="preserve">lost</w:t>
-      </w:r>
-      <w:r>
-        <w:t xml:space="preserve">”</w:t>
-      </w:r>
-      <w:r>
-        <w:t xml:space="preserve"> </w:t>
-      </w:r>
-      <w:r>
-        <w:t xml:space="preserve">a contest with the second array:</w:t>
-      </w:r>
-      <w:r>
-        <w:t xml:space="preserve"> </w:t>
-      </w:r>
-      <w:r>
-        <w:t xml:space="preserve">“</w:t>
-      </w:r>
-      <w:r>
-        <w:t xml:space="preserve">W</w:t>
-      </w:r>
-      <w:r>
-        <w:t xml:space="preserve">”</w:t>
-      </w:r>
-      <w:r>
-        <w:t xml:space="preserve"> </w:t>
-      </w:r>
-      <w:r>
-        <w:t xml:space="preserve">if the value in the first array is greater than the value in the second array,</w:t>
-      </w:r>
-      <w:r>
-        <w:t xml:space="preserve"> </w:t>
-      </w:r>
-      <w:r>
-        <w:t xml:space="preserve">“</w:t>
-      </w:r>
-      <w:r>
-        <w:t xml:space="preserve">T</w:t>
-      </w:r>
-      <w:r>
-        <w:t xml:space="preserve">”</w:t>
-      </w:r>
-      <w:r>
-        <w:t xml:space="preserve"> </w:t>
-      </w:r>
-      <w:r>
-        <w:t xml:space="preserve">if they are equal, and</w:t>
-      </w:r>
-      <w:r>
-        <w:t xml:space="preserve"> </w:t>
-      </w:r>
-      <w:r>
-        <w:t xml:space="preserve">“</w:t>
-      </w:r>
-      <w:r>
-        <w:t xml:space="preserve">L</w:t>
-      </w:r>
-      <w:r>
-        <w:t xml:space="preserve">”</w:t>
-      </w:r>
-      <w:r>
-        <w:t xml:space="preserve"> </w:t>
-      </w:r>
-      <w:r>
-        <w:t xml:space="preserve">if it is lesser.</w:t>
-      </w:r>
-    </w:p>
-    <w:p>
-      <w:pPr>
-        <w:pStyle w:val="FirstParagraph"/>
-      </w:pPr>
-      <w:r>
-        <w:t xml:space="preserve">An example execution of this program would display:</w:t>
-      </w:r>
-    </w:p>
-    <w:p>
-      <w:pPr>
-        <w:pStyle w:val="SourceCode"/>
-      </w:pPr>
-      <w:r>
-        <w:rPr>
-          <w:rStyle w:val="VerbatimChar"/>
-        </w:rPr>
-        <w:t xml:space="preserve">0       8       L</w:t>
-      </w:r>
-      <w:r>
-        <w:br/>
-      </w:r>
-      <w:r>
-        <w:rPr>
-          <w:rStyle w:val="VerbatimChar"/>
-        </w:rPr>
-        <w:t xml:space="preserve">5       3       W</w:t>
-      </w:r>
-      <w:r>
-        <w:br/>
-      </w:r>
-      <w:r>
-        <w:rPr>
-          <w:rStyle w:val="VerbatimChar"/>
-        </w:rPr>
-        <w:t xml:space="preserve">3       3       T</w:t>
-      </w:r>
-      <w:r>
-        <w:br/>
-      </w:r>
-      <w:r>
-        <w:rPr>
-          <w:rStyle w:val="VerbatimChar"/>
-        </w:rPr>
-        <w:t xml:space="preserve">1       2       L</w:t>
-      </w:r>
-      <w:r>
-        <w:br/>
-      </w:r>
-      <w:r>
-        <w:rPr>
-          <w:rStyle w:val="VerbatimChar"/>
-        </w:rPr>
-        <w:t xml:space="preserve">3       1       W</w:t>
-      </w:r>
-      <w:r>
-        <w:br/>
-      </w:r>
-      <w:r>
-        <w:rPr>
-          <w:rStyle w:val="VerbatimChar"/>
-        </w:rPr>
-        <w:t xml:space="preserve">9       0       W</w:t>
-      </w:r>
-      <w:r>
-        <w:br/>
-      </w:r>
-      <w:r>
-        <w:rPr>
-          <w:rStyle w:val="VerbatimChar"/>
-        </w:rPr>
-        <w:t xml:space="preserve">9       0       W</w:t>
-      </w:r>
-      <w:r>
-        <w:br/>
-      </w:r>
-      <w:r>
-        <w:rPr>
-          <w:rStyle w:val="VerbatimChar"/>
-        </w:rPr>
-        <w:t xml:space="preserve">1       5       L</w:t>
-      </w:r>
-    </w:p>
-    <w:p>
-      <w:pPr>
-        <w:pStyle w:val="FirstParagraph"/>
-      </w:pPr>
-      <w:r>
-        <w:t xml:space="preserve">In this example, the first array contains</w:t>
-      </w:r>
-      <w:r>
-        <w:t xml:space="preserve"> </w:t>
-      </w:r>
-      <w:r>
-        <w:t xml:space="preserve">“</w:t>
-      </w:r>
-      <w:r>
-        <w:t xml:space="preserve">0 5 3 1 3 9 9 1</w:t>
-      </w:r>
-      <w:r>
-        <w:t xml:space="preserve">”</w:t>
-      </w:r>
-      <w:r>
-        <w:t xml:space="preserve"> </w:t>
-      </w:r>
-      <w:r>
-        <w:t xml:space="preserve">and the second contains</w:t>
-      </w:r>
-      <w:r>
-        <w:t xml:space="preserve"> </w:t>
-      </w:r>
-      <w:r>
-        <w:t xml:space="preserve">“</w:t>
-      </w:r>
-      <w:r>
-        <w:t xml:space="preserve">8 3 3 2 1 0 0 5</w:t>
-      </w:r>
-      <w:r>
-        <w:t xml:space="preserve">”</w:t>
-      </w:r>
-      <w:r>
-        <w:t xml:space="preserve">.</w:t>
-      </w:r>
-    </w:p>
-    <w:bookmarkEnd w:id="21"/>
-    <w:bookmarkStart w:id="26" w:name="array-manipulation-practice-advanced"/>
-    <w:p>
-      <w:pPr>
-        <w:pStyle w:val="Heading1"/>
-      </w:pPr>
-      <w:r>
-        <w:t xml:space="preserve">Array Manipulation Practice (Advanced)</w:t>
-      </w:r>
-    </w:p>
-    <w:bookmarkStart w:id="23" w:name="set-up"/>
-    <w:p>
-      <w:pPr>
-        <w:pStyle w:val="Heading2"/>
-      </w:pPr>
-      <w:r>
-        <w:t xml:space="preserve">Set-Up</w:t>
-      </w:r>
-    </w:p>
-    <w:p>
-      <w:pPr>
-        <w:pStyle w:val="FirstParagraph"/>
-      </w:pPr>
-      <w:r>
-        <w:t xml:space="preserve">For this exercise:</w:t>
-      </w:r>
-    </w:p>
-    <w:p>
-      <w:pPr>
-        <w:numPr>
-          <w:ilvl w:val="0"/>
-          <w:numId w:val="1002"/>
-        </w:numPr>
-        <w:pStyle w:val="Compact"/>
-      </w:pPr>
-      <w:r>
         <w:t xml:space="preserve">Download and extract</w:t>
       </w:r>
       <w:r>
         <w:t xml:space="preserve"> </w:t>
       </w:r>
-      <w:hyperlink r:id="rId22">
+      <w:hyperlink r:id="rId21">
         <w:r>
           <w:rPr>
             <w:rStyle w:val="Hyperlink"/>
@@ -893,7 +170,7 @@
       <w:pPr>
         <w:numPr>
           <w:ilvl w:val="0"/>
-          <w:numId w:val="1002"/>
+          <w:numId w:val="1001"/>
         </w:numPr>
         <w:pStyle w:val="Compact"/>
       </w:pPr>
@@ -905,7 +182,7 @@
       <w:pPr>
         <w:numPr>
           <w:ilvl w:val="0"/>
-          <w:numId w:val="1002"/>
+          <w:numId w:val="1001"/>
         </w:numPr>
         <w:pStyle w:val="Compact"/>
       </w:pPr>
@@ -1012,7 +289,7 @@
       <w:pPr>
         <w:numPr>
           <w:ilvl w:val="0"/>
-          <w:numId w:val="1002"/>
+          <w:numId w:val="1001"/>
         </w:numPr>
         <w:pStyle w:val="Compact"/>
       </w:pPr>
@@ -1101,8 +378,8 @@
         <w:t xml:space="preserve">. This last method was written for you.</w:t>
       </w:r>
     </w:p>
-    <w:bookmarkEnd w:id="23"/>
-    <w:bookmarkStart w:id="25" w:name="your-goal"/>
+    <w:bookmarkEnd w:id="22"/>
+    <w:bookmarkStart w:id="24" w:name="your-goal"/>
     <w:p>
       <w:pPr>
         <w:pStyle w:val="Heading2"/>
@@ -1255,7 +532,7 @@
       <w:r>
         <w:t xml:space="preserve"> </w:t>
       </w:r>
-      <w:hyperlink r:id="rId24">
+      <w:hyperlink r:id="rId23">
         <w:r>
           <w:rPr>
             <w:rStyle w:val="Hyperlink"/>
@@ -1267,9 +544,9 @@
         <w:t xml:space="preserve">.</w:t>
       </w:r>
     </w:p>
+    <w:bookmarkEnd w:id="24"/>
     <w:bookmarkEnd w:id="25"/>
-    <w:bookmarkEnd w:id="26"/>
-    <w:bookmarkStart w:id="28" w:name="pushing-further-optional"/>
+    <w:bookmarkStart w:id="27" w:name="pushing-further-optional"/>
     <w:p>
       <w:pPr>
         <w:pStyle w:val="Heading1"/>
@@ -2773,7 +2050,7 @@
       <w:r>
         <w:t xml:space="preserve"> </w:t>
       </w:r>
-      <w:hyperlink r:id="rId27">
+      <w:hyperlink r:id="rId26">
         <w:r>
           <w:rPr>
             <w:rStyle w:val="Hyperlink"/>
@@ -2962,7 +2239,7 @@
         <w:t xml:space="preserve">.</w:t>
       </w:r>
     </w:p>
-    <w:bookmarkEnd w:id="28"/>
+    <w:bookmarkEnd w:id="27"/>
     <w:sectPr/>
   </w:body>
 </w:document>
@@ -3069,91 +2346,6 @@
       </w:pPr>
     </w:lvl>
   </w:abstractNum>
-  <w:abstractNum w:abstractNumId="99201">
-    <w:nsid w:val="A99201"/>
-    <w:multiLevelType w:val="multilevel"/>
-    <w:lvl w:ilvl="0">
-      <w:start w:val="1"/>
-      <w:numFmt w:val="decimal"/>
-      <w:lvlText w:val="%1."/>
-      <w:lvlJc w:val="left"/>
-      <w:pPr>
-        <w:ind w:left="720" w:hanging="480"/>
-      </w:pPr>
-    </w:lvl>
-    <w:lvl w:ilvl="1">
-      <w:start w:val="1"/>
-      <w:numFmt w:val="lowerLetter"/>
-      <w:lvlText w:val="%2."/>
-      <w:lvlJc w:val="left"/>
-      <w:pPr>
-        <w:ind w:left="1440" w:hanging="480"/>
-      </w:pPr>
-    </w:lvl>
-    <w:lvl w:ilvl="2">
-      <w:start w:val="1"/>
-      <w:numFmt w:val="lowerRoman"/>
-      <w:lvlText w:val="%3."/>
-      <w:lvlJc w:val="left"/>
-      <w:pPr>
-        <w:ind w:left="2160" w:hanging="480"/>
-      </w:pPr>
-    </w:lvl>
-    <w:lvl w:ilvl="3">
-      <w:start w:val="1"/>
-      <w:numFmt w:val="decimal"/>
-      <w:lvlText w:val="%4."/>
-      <w:lvlJc w:val="left"/>
-      <w:pPr>
-        <w:ind w:left="2880" w:hanging="480"/>
-      </w:pPr>
-    </w:lvl>
-    <w:lvl w:ilvl="4">
-      <w:start w:val="1"/>
-      <w:numFmt w:val="lowerLetter"/>
-      <w:lvlText w:val="%5."/>
-      <w:lvlJc w:val="left"/>
-      <w:pPr>
-        <w:ind w:left="3600" w:hanging="480"/>
-      </w:pPr>
-    </w:lvl>
-    <w:lvl w:ilvl="5">
-      <w:start w:val="1"/>
-      <w:numFmt w:val="lowerRoman"/>
-      <w:lvlText w:val="%6."/>
-      <w:lvlJc w:val="left"/>
-      <w:pPr>
-        <w:ind w:left="4320" w:hanging="480"/>
-      </w:pPr>
-    </w:lvl>
-    <w:lvl w:ilvl="6">
-      <w:start w:val="1"/>
-      <w:numFmt w:val="decimal"/>
-      <w:lvlText w:val="%7."/>
-      <w:lvlJc w:val="left"/>
-      <w:pPr>
-        <w:ind w:left="5040" w:hanging="480"/>
-      </w:pPr>
-    </w:lvl>
-    <w:lvl w:ilvl="7">
-      <w:start w:val="1"/>
-      <w:numFmt w:val="lowerLetter"/>
-      <w:lvlText w:val="%8."/>
-      <w:lvlJc w:val="left"/>
-      <w:pPr>
-        <w:ind w:left="5760" w:hanging="480"/>
-      </w:pPr>
-    </w:lvl>
-    <w:lvl w:ilvl="8">
-      <w:start w:val="1"/>
-      <w:numFmt w:val="lowerRoman"/>
-      <w:lvlText w:val="%9."/>
-      <w:lvlJc w:val="left"/>
-      <w:pPr>
-        <w:ind w:left="6480" w:hanging="480"/>
-      </w:pPr>
-    </w:lvl>
-  </w:abstractNum>
   <w:abstractNum w:abstractNumId="991">
     <w:nsid w:val="A991"/>
     <w:multiLevelType w:val="multilevel"/>
@@ -3234,36 +2426,6 @@
     <w:abstractNumId w:val="990"/>
   </w:num>
   <w:num w:numId="1001">
-    <w:abstractNumId w:val="99201"/>
-    <w:lvlOverride w:ilvl="0">
-      <w:startOverride w:val="1"/>
-    </w:lvlOverride>
-    <w:lvlOverride w:ilvl="1">
-      <w:startOverride w:val="1"/>
-    </w:lvlOverride>
-    <w:lvlOverride w:ilvl="2">
-      <w:startOverride w:val="1"/>
-    </w:lvlOverride>
-    <w:lvlOverride w:ilvl="3">
-      <w:startOverride w:val="1"/>
-    </w:lvlOverride>
-    <w:lvlOverride w:ilvl="4">
-      <w:startOverride w:val="1"/>
-    </w:lvlOverride>
-    <w:lvlOverride w:ilvl="5">
-      <w:startOverride w:val="1"/>
-    </w:lvlOverride>
-    <w:lvlOverride w:ilvl="6">
-      <w:startOverride w:val="1"/>
-    </w:lvlOverride>
-    <w:lvlOverride w:ilvl="7">
-      <w:startOverride w:val="1"/>
-    </w:lvlOverride>
-    <w:lvlOverride w:ilvl="8">
-      <w:startOverride w:val="1"/>
-    </w:lvlOverride>
-  </w:num>
-  <w:num w:numId="1002">
     <w:abstractNumId w:val="991"/>
   </w:num>
 </w:numbering>

</xml_diff>

<commit_message>
Deploying to gh-pages from @ csci-1301/csci-1301.github.io@6e98c498bb0c80520e4c7c22d15c210a27524c9f 🚀
</commit_message>
<xml_diff>
--- a/labs/AdvancedArrays/index.docx
+++ b/labs/AdvancedArrays/index.docx
@@ -7,13 +7,13 @@
         <w:pStyle w:val="Title"/>
       </w:pPr>
       <w:r>
+        <w:t xml:space="preserve">Advanced</w:t>
+      </w:r>
+      <w:r>
+        <w:t xml:space="preserve"> </w:t>
+      </w:r>
+      <w:r>
         <w:t xml:space="preserve">Arrays</w:t>
-      </w:r>
-      <w:r>
-        <w:t xml:space="preserve"> </w:t>
-      </w:r>
-      <w:r>
-        <w:t xml:space="preserve">Manipulation</w:t>
       </w:r>
     </w:p>
     <w:p>
@@ -34,7 +34,7 @@
         <w:pStyle w:val="Date"/>
       </w:pPr>
       <w:r>
-        <w:t xml:space="preserve">June  21, 2021 (04:15:30 PM)</w:t>
+        <w:t xml:space="preserve">June  21, 2021 (05:45:42 PM)</w:t>
       </w:r>
     </w:p>
     <w:sdt>
@@ -63,13 +63,51 @@
         </w:p>
       </w:sdtContent>
     </w:sdt>
-    <w:bookmarkStart w:id="25" w:name="array-manipulation-practice-advanced"/>
+    <w:bookmarkStart w:id="25" w:name="array-manipulation-practice"/>
     <w:p>
       <w:pPr>
         <w:pStyle w:val="Heading1"/>
       </w:pPr>
       <w:r>
-        <w:t xml:space="preserve">Array Manipulation Practice (Advanced)</w:t>
+        <w:t xml:space="preserve">Array Manipulation Practice</w:t>
+      </w:r>
+    </w:p>
+    <w:p>
+      <w:pPr>
+        <w:pStyle w:val="FirstParagraph"/>
+      </w:pPr>
+      <w:r>
+        <w:t xml:space="preserve">Read the following instructions (</w:t>
+      </w:r>
+      <w:r>
+        <w:t xml:space="preserve">“</w:t>
+      </w:r>
+      <w:r>
+        <w:t xml:space="preserve">set-up</w:t>
+      </w:r>
+      <w:r>
+        <w:t xml:space="preserve">”</w:t>
+      </w:r>
+      <w:r>
+        <w:t xml:space="preserve"> </w:t>
+      </w:r>
+      <w:r>
+        <w:t xml:space="preserve">and</w:t>
+      </w:r>
+      <w:r>
+        <w:t xml:space="preserve"> </w:t>
+      </w:r>
+      <w:r>
+        <w:t xml:space="preserve">“</w:t>
+      </w:r>
+      <w:r>
+        <w:t xml:space="preserve">your goal</w:t>
+      </w:r>
+      <w:r>
+        <w:t xml:space="preserve">”</w:t>
+      </w:r>
+      <w:r>
+        <w:t xml:space="preserve">) completely and carefully before starting.</w:t>
       </w:r>
     </w:p>
     <w:bookmarkStart w:id="22" w:name="set-up"/>
@@ -108,62 +146,14 @@
           <w:rPr>
             <w:rStyle w:val="Hyperlink"/>
           </w:rPr>
-          <w:t xml:space="preserve">the ArrayManiplutaion project</w:t>
+          <w:t xml:space="preserve">ArrayManipulation</w:t>
         </w:r>
       </w:hyperlink>
       <w:r>
-        <w:t xml:space="preserve">. It contains two .cs files,</w:t>
-      </w:r>
-      <w:r>
-        <w:t xml:space="preserve"> </w:t>
-      </w:r>
-      <w:r>
-        <w:rPr>
-          <w:rStyle w:val="NormalTok"/>
-        </w:rPr>
-        <w:t xml:space="preserve">ArrayLib</w:t>
-      </w:r>
-      <w:r>
-        <w:rPr>
-          <w:rStyle w:val="OperatorTok"/>
-        </w:rPr>
-        <w:t xml:space="preserve">.</w:t>
-      </w:r>
-      <w:r>
-        <w:rPr>
-          <w:rStyle w:val="FunctionTok"/>
-        </w:rPr>
-        <w:t xml:space="preserve">cs</w:t>
-      </w:r>
-      <w:r>
-        <w:t xml:space="preserve"> </w:t>
-      </w:r>
-      <w:r>
-        <w:t xml:space="preserve">and</w:t>
-      </w:r>
-      <w:r>
-        <w:t xml:space="preserve"> </w:t>
-      </w:r>
-      <w:r>
-        <w:rPr>
-          <w:rStyle w:val="NormalTok"/>
-        </w:rPr>
-        <w:t xml:space="preserve">Program</w:t>
-      </w:r>
-      <w:r>
-        <w:rPr>
-          <w:rStyle w:val="OperatorTok"/>
-        </w:rPr>
-        <w:t xml:space="preserve">.</w:t>
-      </w:r>
-      <w:r>
-        <w:rPr>
-          <w:rStyle w:val="FunctionTok"/>
-        </w:rPr>
-        <w:t xml:space="preserve">cs</w:t>
-      </w:r>
-      <w:r>
-        <w:t xml:space="preserve">.</w:t>
+        <w:t xml:space="preserve"> </w:t>
+      </w:r>
+      <w:r>
+        <w:t xml:space="preserve">project.</w:t>
       </w:r>
     </w:p>
     <w:p>
@@ -175,7 +165,58 @@
         <w:pStyle w:val="Compact"/>
       </w:pPr>
       <w:r>
-        <w:t xml:space="preserve">Compile and execute it.</w:t>
+        <w:t xml:space="preserve">It contains two .cs files,</w:t>
+      </w:r>
+      <w:r>
+        <w:t xml:space="preserve"> </w:t>
+      </w:r>
+      <w:r>
+        <w:rPr>
+          <w:rStyle w:val="NormalTok"/>
+        </w:rPr>
+        <w:t xml:space="preserve">ArrayLib</w:t>
+      </w:r>
+      <w:r>
+        <w:rPr>
+          <w:rStyle w:val="OperatorTok"/>
+        </w:rPr>
+        <w:t xml:space="preserve">.</w:t>
+      </w:r>
+      <w:r>
+        <w:rPr>
+          <w:rStyle w:val="FunctionTok"/>
+        </w:rPr>
+        <w:t xml:space="preserve">cs</w:t>
+      </w:r>
+      <w:r>
+        <w:t xml:space="preserve"> </w:t>
+      </w:r>
+      <w:r>
+        <w:t xml:space="preserve">and</w:t>
+      </w:r>
+      <w:r>
+        <w:t xml:space="preserve"> </w:t>
+      </w:r>
+      <w:r>
+        <w:rPr>
+          <w:rStyle w:val="NormalTok"/>
+        </w:rPr>
+        <w:t xml:space="preserve">Program</w:t>
+      </w:r>
+      <w:r>
+        <w:rPr>
+          <w:rStyle w:val="OperatorTok"/>
+        </w:rPr>
+        <w:t xml:space="preserve">.</w:t>
+      </w:r>
+      <w:r>
+        <w:rPr>
+          <w:rStyle w:val="FunctionTok"/>
+        </w:rPr>
+        <w:t xml:space="preserve">cs</w:t>
+      </w:r>
+      <w:r>
+        <w:t xml:space="preserve">.</w:t>
       </w:r>
     </w:p>
     <w:p>
@@ -187,102 +228,7 @@
         <w:pStyle w:val="Compact"/>
       </w:pPr>
       <w:r>
-        <w:t xml:space="preserve">Observe</w:t>
-      </w:r>
-      <w:r>
-        <w:t xml:space="preserve"> </w:t>
-      </w:r>
-      <w:r>
-        <w:rPr>
-          <w:rStyle w:val="NormalTok"/>
-        </w:rPr>
-        <w:t xml:space="preserve">Program</w:t>
-      </w:r>
-      <w:r>
-        <w:rPr>
-          <w:rStyle w:val="OperatorTok"/>
-        </w:rPr>
-        <w:t xml:space="preserve">.</w:t>
-      </w:r>
-      <w:r>
-        <w:rPr>
-          <w:rStyle w:val="FunctionTok"/>
-        </w:rPr>
-        <w:t xml:space="preserve">cs</w:t>
-      </w:r>
-      <w:r>
-        <w:t xml:space="preserve">: this is a</w:t>
-      </w:r>
-      <w:r>
-        <w:t xml:space="preserve"> </w:t>
-      </w:r>
-      <w:r>
-        <w:rPr>
-          <w:iCs/>
-          <w:i/>
-        </w:rPr>
-        <w:t xml:space="preserve">test program</w:t>
-      </w:r>
-      <w:r>
-        <w:t xml:space="preserve"> </w:t>
-      </w:r>
-      <w:r>
-        <w:t xml:space="preserve">that you</w:t>
-      </w:r>
-      <w:r>
-        <w:t xml:space="preserve"> </w:t>
-      </w:r>
-      <w:r>
-        <w:rPr>
-          <w:bCs/>
-          <w:b/>
-        </w:rPr>
-        <w:t xml:space="preserve">should not modify</w:t>
-      </w:r>
-      <w:r>
-        <w:t xml:space="preserve">. It will be useful to test the methods that you will be writing in the</w:t>
-      </w:r>
-      <w:r>
-        <w:t xml:space="preserve"> </w:t>
-      </w:r>
-      <w:r>
-        <w:rPr>
-          <w:rStyle w:val="NormalTok"/>
-        </w:rPr>
-        <w:t xml:space="preserve">ArrayLib</w:t>
-      </w:r>
-      <w:r>
-        <w:rPr>
-          <w:rStyle w:val="OperatorTok"/>
-        </w:rPr>
-        <w:t xml:space="preserve">.</w:t>
-      </w:r>
-      <w:r>
-        <w:rPr>
-          <w:rStyle w:val="FunctionTok"/>
-        </w:rPr>
-        <w:t xml:space="preserve">cs</w:t>
-      </w:r>
-      <w:r>
-        <w:t xml:space="preserve"> </w:t>
-      </w:r>
-      <w:r>
-        <w:t xml:space="preserve">class file. For each method, this program displays the expected value, and what is actually returned. As you can see, only the</w:t>
-      </w:r>
-      <w:r>
-        <w:t xml:space="preserve"> </w:t>
-      </w:r>
-      <w:r>
-        <w:rPr>
-          <w:rStyle w:val="NormalTok"/>
-        </w:rPr>
-        <w:t xml:space="preserve">Display</w:t>
-      </w:r>
-      <w:r>
-        <w:t xml:space="preserve"> </w:t>
-      </w:r>
-      <w:r>
-        <w:t xml:space="preserve">method seems to be always correct.</w:t>
+        <w:t xml:space="preserve">Compile and execute it.</w:t>
       </w:r>
     </w:p>
     <w:p>
@@ -294,6 +240,116 @@
         <w:pStyle w:val="Compact"/>
       </w:pPr>
       <w:r>
+        <w:t xml:space="preserve">Observe</w:t>
+      </w:r>
+      <w:r>
+        <w:t xml:space="preserve"> </w:t>
+      </w:r>
+      <w:r>
+        <w:rPr>
+          <w:rStyle w:val="NormalTok"/>
+        </w:rPr>
+        <w:t xml:space="preserve">Program</w:t>
+      </w:r>
+      <w:r>
+        <w:rPr>
+          <w:rStyle w:val="OperatorTok"/>
+        </w:rPr>
+        <w:t xml:space="preserve">.</w:t>
+      </w:r>
+      <w:r>
+        <w:rPr>
+          <w:rStyle w:val="FunctionTok"/>
+        </w:rPr>
+        <w:t xml:space="preserve">cs</w:t>
+      </w:r>
+      <w:r>
+        <w:t xml:space="preserve">: this is a</w:t>
+      </w:r>
+      <w:r>
+        <w:t xml:space="preserve"> </w:t>
+      </w:r>
+      <w:r>
+        <w:rPr>
+          <w:iCs/>
+          <w:i/>
+        </w:rPr>
+        <w:t xml:space="preserve">test program</w:t>
+      </w:r>
+      <w:r>
+        <w:t xml:space="preserve"> </w:t>
+      </w:r>
+      <w:r>
+        <w:t xml:space="preserve">that you</w:t>
+      </w:r>
+      <w:r>
+        <w:t xml:space="preserve"> </w:t>
+      </w:r>
+      <w:r>
+        <w:rPr>
+          <w:bCs/>
+          <w:b/>
+        </w:rPr>
+        <w:t xml:space="preserve">should not modify</w:t>
+      </w:r>
+      <w:r>
+        <w:t xml:space="preserve">. It will be useful to test the methods that you will be writing in the</w:t>
+      </w:r>
+      <w:r>
+        <w:t xml:space="preserve"> </w:t>
+      </w:r>
+      <w:r>
+        <w:rPr>
+          <w:rStyle w:val="NormalTok"/>
+        </w:rPr>
+        <w:t xml:space="preserve">ArrayLib</w:t>
+      </w:r>
+      <w:r>
+        <w:rPr>
+          <w:rStyle w:val="OperatorTok"/>
+        </w:rPr>
+        <w:t xml:space="preserve">.</w:t>
+      </w:r>
+      <w:r>
+        <w:rPr>
+          <w:rStyle w:val="FunctionTok"/>
+        </w:rPr>
+        <w:t xml:space="preserve">cs</w:t>
+      </w:r>
+      <w:r>
+        <w:t xml:space="preserve"> </w:t>
+      </w:r>
+      <w:r>
+        <w:t xml:space="preserve">class file. For each method, this program displays the expected value, and what is actually returned. As you can see, only the</w:t>
+      </w:r>
+      <w:r>
+        <w:t xml:space="preserve"> </w:t>
+      </w:r>
+      <w:r>
+        <w:rPr>
+          <w:rStyle w:val="NormalTok"/>
+        </w:rPr>
+        <w:t xml:space="preserve">Display</w:t>
+      </w:r>
+      <w:r>
+        <w:t xml:space="preserve"> </w:t>
+      </w:r>
+      <w:r>
+        <w:t xml:space="preserve">method seems to be always correct.</w:t>
+      </w:r>
+      <w:r>
+        <w:br/>
+      </w:r>
+    </w:p>
+    <w:p>
+      <w:pPr>
+        <w:numPr>
+          <w:ilvl w:val="0"/>
+          <w:numId w:val="1001"/>
+        </w:numPr>
+        <w:pStyle w:val="Compact"/>
+      </w:pPr>
+      <w:r>
         <w:t xml:space="preserve">Now, read</w:t>
       </w:r>
       <w:r>
@@ -375,7 +431,7 @@
         <w:t xml:space="preserve">Display</w:t>
       </w:r>
       <w:r>
-        <w:t xml:space="preserve">. This last method was written for you.</w:t>
+        <w:t xml:space="preserve">. This method was written for you.</w:t>
       </w:r>
     </w:p>
     <w:bookmarkEnd w:id="22"/>
@@ -390,7 +446,11 @@
     </w:p>
     <w:p>
       <w:pPr>
-        <w:pStyle w:val="FirstParagraph"/>
+        <w:numPr>
+          <w:ilvl w:val="0"/>
+          <w:numId w:val="1002"/>
+        </w:numPr>
+        <w:pStyle w:val="Compact"/>
       </w:pPr>
       <w:r>
         <w:t xml:space="preserve">Your goal is to write the body of the methods in the</w:t>
@@ -409,123 +469,164 @@
       </w:r>
       <w:r>
         <w:t xml:space="preserve">class.</w:t>
-      </w:r>
-      <w:r>
-        <w:t xml:space="preserve"> </w:t>
-      </w:r>
-      <w:r>
-        <w:t xml:space="preserve">You should not change their headers.</w:t>
-      </w:r>
-      <w:r>
-        <w:t xml:space="preserve"> </w:t>
-      </w:r>
-      <w:r>
-        <w:t xml:space="preserve">Modify only their bodies, so that they return the</w:t>
-      </w:r>
-      <w:r>
-        <w:t xml:space="preserve"> </w:t>
-      </w:r>
-      <w:r>
-        <w:t xml:space="preserve">“</w:t>
-      </w:r>
-      <w:r>
-        <w:t xml:space="preserve">right</w:t>
-      </w:r>
-      <w:r>
-        <w:t xml:space="preserve">”</w:t>
-      </w:r>
-      <w:r>
-        <w:t xml:space="preserve"> </w:t>
-      </w:r>
-      <w:r>
-        <w:t xml:space="preserve">values, according to their description (in comments after their headers) and the test given in</w:t>
-      </w:r>
-      <w:r>
-        <w:t xml:space="preserve"> </w:t>
-      </w:r>
-      <w:r>
-        <w:rPr>
-          <w:rStyle w:val="NormalTok"/>
-        </w:rPr>
-        <w:t xml:space="preserve">Program</w:t>
-      </w:r>
-      <w:r>
-        <w:rPr>
-          <w:rStyle w:val="OperatorTok"/>
-        </w:rPr>
-        <w:t xml:space="preserve">.</w:t>
-      </w:r>
-      <w:r>
-        <w:rPr>
-          <w:rStyle w:val="FunctionTok"/>
-        </w:rPr>
-        <w:t xml:space="preserve">cs</w:t>
-      </w:r>
-      <w:r>
-        <w:t xml:space="preserve">.</w:t>
-      </w:r>
-      <w:r>
-        <w:t xml:space="preserve"> </w:t>
-      </w:r>
-      <w:r>
-        <w:t xml:space="preserve">You can change their order within</w:t>
-      </w:r>
-      <w:r>
-        <w:t xml:space="preserve"> </w:t>
-      </w:r>
-      <w:r>
-        <w:rPr>
-          <w:rStyle w:val="NormalTok"/>
-        </w:rPr>
-        <w:t xml:space="preserve">ArrayLib</w:t>
-      </w:r>
-      <w:r>
-        <w:t xml:space="preserve">, and you can write them in any order.</w:t>
-      </w:r>
-      <w:r>
-        <w:t xml:space="preserve"> </w:t>
-      </w:r>
-      <w:r>
-        <w:t xml:space="preserve">Some of them are actually easier to write, and they are not the first ones: can you find a method that seems easy enough to start your project?</w:t>
       </w:r>
     </w:p>
     <w:p>
       <w:pPr>
+        <w:numPr>
+          <w:ilvl w:val="0"/>
+          <w:numId w:val="1002"/>
+        </w:numPr>
+        <w:pStyle w:val="Compact"/>
+      </w:pPr>
+      <w:r>
+        <w:t xml:space="preserve">Do not change any method headers in</w:t>
+      </w:r>
+      <w:r>
+        <w:t xml:space="preserve"> </w:t>
+      </w:r>
+      <w:r>
+        <w:rPr>
+          <w:rStyle w:val="NormalTok"/>
+        </w:rPr>
+        <w:t xml:space="preserve">ArrayLib</w:t>
+      </w:r>
+      <w:r>
+        <w:t xml:space="preserve"> </w:t>
+      </w:r>
+      <w:r>
+        <w:t xml:space="preserve">class.</w:t>
+      </w:r>
+    </w:p>
+    <w:p>
+      <w:pPr>
+        <w:numPr>
+          <w:ilvl w:val="0"/>
+          <w:numId w:val="1002"/>
+        </w:numPr>
+        <w:pStyle w:val="Compact"/>
+      </w:pPr>
+      <w:r>
+        <w:t xml:space="preserve">Modify only method bodies, so that they return the</w:t>
+      </w:r>
+      <w:r>
+        <w:t xml:space="preserve"> </w:t>
+      </w:r>
+      <w:r>
+        <w:t xml:space="preserve">“</w:t>
+      </w:r>
+      <w:r>
+        <w:t xml:space="preserve">right</w:t>
+      </w:r>
+      <w:r>
+        <w:t xml:space="preserve">”</w:t>
+      </w:r>
+      <w:r>
+        <w:t xml:space="preserve"> </w:t>
+      </w:r>
+      <w:r>
+        <w:t xml:space="preserve">values, according to their description (in comments after their headers) and the test given in</w:t>
+      </w:r>
+      <w:r>
+        <w:t xml:space="preserve"> </w:t>
+      </w:r>
+      <w:r>
+        <w:rPr>
+          <w:rStyle w:val="NormalTok"/>
+        </w:rPr>
+        <w:t xml:space="preserve">Program</w:t>
+      </w:r>
+      <w:r>
+        <w:rPr>
+          <w:rStyle w:val="OperatorTok"/>
+        </w:rPr>
+        <w:t xml:space="preserve">.</w:t>
+      </w:r>
+      <w:r>
+        <w:rPr>
+          <w:rStyle w:val="FunctionTok"/>
+        </w:rPr>
+        <w:t xml:space="preserve">cs</w:t>
+      </w:r>
+      <w:r>
+        <w:t xml:space="preserve">.</w:t>
+      </w:r>
+    </w:p>
+    <w:p>
+      <w:pPr>
+        <w:numPr>
+          <w:ilvl w:val="0"/>
+          <w:numId w:val="1002"/>
+        </w:numPr>
+        <w:pStyle w:val="Compact"/>
+      </w:pPr>
+      <w:r>
+        <w:t xml:space="preserve">You can change their order within</w:t>
+      </w:r>
+      <w:r>
+        <w:t xml:space="preserve"> </w:t>
+      </w:r>
+      <w:r>
+        <w:rPr>
+          <w:rStyle w:val="NormalTok"/>
+        </w:rPr>
+        <w:t xml:space="preserve">ArrayLib</w:t>
+      </w:r>
+      <w:r>
+        <w:t xml:space="preserve">, and you can implement them in any order.</w:t>
+      </w:r>
+    </w:p>
+    <w:p>
+      <w:pPr>
+        <w:numPr>
+          <w:ilvl w:val="0"/>
+          <w:numId w:val="1002"/>
+        </w:numPr>
+        <w:pStyle w:val="Compact"/>
+      </w:pPr>
+      <w:r>
+        <w:t xml:space="preserve">Some of them are actually easier to write, and they are not the first ones: can you find a method that seems easy enough to start your project?</w:t>
+      </w:r>
+    </w:p>
+    <w:p>
+      <w:pPr>
+        <w:pStyle w:val="FirstParagraph"/>
+      </w:pPr>
+      <w:r>
+        <w:t xml:space="preserve">If you have the time and interest, have a look at the challenges offered at the end of the</w:t>
+      </w:r>
+      <w:r>
+        <w:t xml:space="preserve"> </w:t>
+      </w:r>
+      <w:r>
+        <w:rPr>
+          <w:rStyle w:val="NormalTok"/>
+        </w:rPr>
+        <w:t xml:space="preserve">ArrayLib</w:t>
+      </w:r>
+      <w:r>
+        <w:rPr>
+          <w:rStyle w:val="OperatorTok"/>
+        </w:rPr>
+        <w:t xml:space="preserve">.</w:t>
+      </w:r>
+      <w:r>
+        <w:rPr>
+          <w:rStyle w:val="FunctionTok"/>
+        </w:rPr>
+        <w:t xml:space="preserve">cs</w:t>
+      </w:r>
+      <w:r>
+        <w:t xml:space="preserve"> </w:t>
+      </w:r>
+      <w:r>
+        <w:t xml:space="preserve">file.</w:t>
+      </w:r>
+    </w:p>
+    <w:p>
+      <w:pPr>
         <w:pStyle w:val="BodyText"/>
       </w:pPr>
-      <w:r>
-        <w:t xml:space="preserve">If you have the time and interest, have a look at the challenges offered at the end of the</w:t>
-      </w:r>
-      <w:r>
-        <w:t xml:space="preserve"> </w:t>
-      </w:r>
-      <w:r>
-        <w:rPr>
-          <w:rStyle w:val="NormalTok"/>
-        </w:rPr>
-        <w:t xml:space="preserve">ArrayLib</w:t>
-      </w:r>
-      <w:r>
-        <w:rPr>
-          <w:rStyle w:val="OperatorTok"/>
-        </w:rPr>
-        <w:t xml:space="preserve">.</w:t>
-      </w:r>
-      <w:r>
-        <w:rPr>
-          <w:rStyle w:val="FunctionTok"/>
-        </w:rPr>
-        <w:t xml:space="preserve">cs</w:t>
-      </w:r>
-      <w:r>
-        <w:t xml:space="preserve"> </w:t>
-      </w:r>
-      <w:r>
-        <w:t xml:space="preserve">file.</w:t>
-      </w:r>
-      <w:r>
-        <w:t xml:space="preserve"> </w:t>
-      </w:r>
       <w:r>
         <w:t xml:space="preserve">You can find a possible solution</w:t>
       </w:r>
@@ -566,13 +667,7 @@
         <w:t xml:space="preserve"> </w:t>
       </w:r>
       <w:r>
-        <w:t xml:space="preserve">We have mentioned this concept in class several times, but we have not used it in the programs we have written so far.</w:t>
-      </w:r>
-      <w:r>
-        <w:t xml:space="preserve"> </w:t>
-      </w:r>
-      <w:r>
-        <w:t xml:space="preserve">Since arrays are reference types, however, it is now more important for you to understand how reference types work.</w:t>
+        <w:t xml:space="preserve">Since arrays are reference types, it is important for you to understand how reference types work.</w:t>
       </w:r>
     </w:p>
     <w:p>
@@ -2426,6 +2521,9 @@
     <w:abstractNumId w:val="990"/>
   </w:num>
   <w:num w:numId="1001">
+    <w:abstractNumId w:val="991"/>
+  </w:num>
+  <w:num w:numId="1002">
     <w:abstractNumId w:val="991"/>
   </w:num>
 </w:numbering>

</xml_diff>